<commit_message>
Lekkie poprawki w NoSQL
</commit_message>
<xml_diff>
--- a/Dokumenty - etap 1/NoSQL.docx
+++ b/Dokumenty - etap 1/NoSQL.docx
@@ -16,6 +16,7 @@
           <w:noProof/>
           <w:sz w:val="48"/>
           <w:szCs w:val="48"/>
+          <w:lang w:val="en-US" w:eastAsia="en-US"/>
         </w:rPr>
         <w:drawing>
           <wp:inline distT="0" distB="0" distL="0" distR="0">
@@ -1533,21 +1534,15 @@
         <w:rPr>
           <w:rFonts w:eastAsia="Times New Roman" w:cs="Times New Roman"/>
         </w:rPr>
-        <w:t xml:space="preserve"> ( akronim od "Not </w:t>
-      </w:r>
-      <w:proofErr w:type="spellStart"/>
-      <w:r>
-        <w:rPr>
-          <w:rFonts w:eastAsia="Times New Roman" w:cs="Times New Roman"/>
-        </w:rPr>
-        <w:t>Only</w:t>
-      </w:r>
-      <w:proofErr w:type="spellEnd"/>
-      <w:r>
-        <w:rPr>
-          <w:rFonts w:eastAsia="Times New Roman" w:cs="Times New Roman"/>
-        </w:rPr>
-        <w:t xml:space="preserve"> SQL" ) jest alternatywnym podejściem do problemu bazy danych. wynika z poszukiwania alternatywy wobec tradycyjnych baz danych, zaś jej celem jest osiąganie wysokich przepustowości, ograniczenie kosztów ludzkich utrzymywania systemu i łatwa skalowalność.  </w:t>
+        <w:t xml:space="preserve"> </w:t>
+      </w:r>
+      <w:bookmarkStart w:id="4" w:name="_GoBack"/>
+      <w:bookmarkEnd w:id="4"/>
+      <w:r>
+        <w:rPr>
+          <w:rFonts w:eastAsia="Times New Roman" w:cs="Times New Roman"/>
+        </w:rPr>
+        <w:t xml:space="preserve">jest alternatywnym podejściem do problemu bazy danych. wynika z poszukiwania alternatywy wobec tradycyjnych baz danych, zaś jej celem jest osiąganie wysokich przepustowości, ograniczenie kosztów ludzkich utrzymywania systemu i łatwa skalowalność.  </w:t>
       </w:r>
     </w:p>
     <w:p>
@@ -1557,11 +1552,11 @@
       <w:r>
         <w:t xml:space="preserve"> </w:t>
       </w:r>
-      <w:bookmarkStart w:id="4" w:name="_Toc353142225"/>
+      <w:bookmarkStart w:id="5" w:name="_Toc353142225"/>
       <w:r>
         <w:t>Pierwsze projekty</w:t>
       </w:r>
-      <w:bookmarkEnd w:id="4"/>
+      <w:bookmarkEnd w:id="5"/>
     </w:p>
     <w:p>
       <w:pPr>
@@ -1629,9 +1624,8 @@
           <w:szCs w:val="19"/>
           <w:shd w:val="clear" w:color="auto" w:fill="FFFFFF"/>
         </w:rPr>
-        <w:t xml:space="preserve"> rozpoczął debatę na temat otwarto-źródłowych rozwiązań bazodanowych. W bazach nierelacyjnych został odkryty spory potencjał przez takie firmy jak </w:t>
-      </w:r>
-      <w:proofErr w:type="spellStart"/>
+        <w:t xml:space="preserve"> rozpoczął debatę na temat otwarto-źródłowych rozwiązań bazodanowych. W bazach nierelacyjnych został odkryty spory potencjał przez takie firmy j</w:t>
+      </w:r>
       <w:r>
         <w:rPr>
           <w:rFonts w:cs="Times New Roman"/>
@@ -1639,9 +1633,9 @@
           <w:szCs w:val="19"/>
           <w:shd w:val="clear" w:color="auto" w:fill="FFFFFF"/>
         </w:rPr>
-        <w:t>Facebook</w:t>
-      </w:r>
-      <w:proofErr w:type="spellEnd"/>
+        <w:t xml:space="preserve">ak </w:t>
+      </w:r>
+      <w:proofErr w:type="spellStart"/>
       <w:r>
         <w:rPr>
           <w:rFonts w:cs="Times New Roman"/>
@@ -1649,9 +1643,9 @@
           <w:szCs w:val="19"/>
           <w:shd w:val="clear" w:color="auto" w:fill="FFFFFF"/>
         </w:rPr>
-        <w:t xml:space="preserve">, Google bądź </w:t>
-      </w:r>
-      <w:proofErr w:type="spellStart"/>
+        <w:t>Facebook</w:t>
+      </w:r>
+      <w:proofErr w:type="spellEnd"/>
       <w:r>
         <w:rPr>
           <w:rFonts w:cs="Times New Roman"/>
@@ -1659,9 +1653,9 @@
           <w:szCs w:val="19"/>
           <w:shd w:val="clear" w:color="auto" w:fill="FFFFFF"/>
         </w:rPr>
-        <w:t>eBay</w:t>
-      </w:r>
-      <w:proofErr w:type="spellEnd"/>
+        <w:t xml:space="preserve">, Google bądź </w:t>
+      </w:r>
+      <w:proofErr w:type="spellStart"/>
       <w:r>
         <w:rPr>
           <w:rFonts w:cs="Times New Roman"/>
@@ -1669,7 +1663,26 @@
           <w:szCs w:val="19"/>
           <w:shd w:val="clear" w:color="auto" w:fill="FFFFFF"/>
         </w:rPr>
-        <w:t xml:space="preserve">. wykorzystywane w wielu masowych serwisach internetowych operującymi zbiorami danych sięgającym wartościom nawet rzędu </w:t>
+        <w:t>eBay</w:t>
+      </w:r>
+      <w:proofErr w:type="spellEnd"/>
+      <w:r>
+        <w:rPr>
+          <w:rFonts w:cs="Times New Roman"/>
+          <w:color w:val="222222"/>
+          <w:szCs w:val="19"/>
+          <w:shd w:val="clear" w:color="auto" w:fill="FFFFFF"/>
+        </w:rPr>
+        <w:t>. W</w:t>
+      </w:r>
+      <w:r>
+        <w:rPr>
+          <w:rFonts w:cs="Times New Roman"/>
+          <w:color w:val="222222"/>
+          <w:szCs w:val="19"/>
+          <w:shd w:val="clear" w:color="auto" w:fill="FFFFFF"/>
+        </w:rPr>
+        <w:t xml:space="preserve">ykorzystywane w wielu masowych serwisach internetowych operującymi zbiorami danych sięgającym wartościom nawet rzędu </w:t>
       </w:r>
       <w:proofErr w:type="spellStart"/>
       <w:r>
@@ -1743,7 +1756,7 @@
           <w:rFonts w:eastAsia="Times New Roman"/>
         </w:rPr>
       </w:pPr>
-      <w:bookmarkStart w:id="5" w:name="_Toc353142226"/>
+      <w:bookmarkStart w:id="6" w:name="_Toc353142226"/>
       <w:r>
         <w:t>Model</w:t>
       </w:r>
@@ -1753,7 +1766,7 @@
         </w:rPr>
         <w:t xml:space="preserve"> relacyjny vs. model zorientowany na dokumenty</w:t>
       </w:r>
-      <w:bookmarkEnd w:id="5"/>
+      <w:bookmarkEnd w:id="6"/>
     </w:p>
     <w:p>
       <w:pPr>
@@ -1937,11 +1950,11 @@
       <w:r>
         <w:t xml:space="preserve"> </w:t>
       </w:r>
-      <w:bookmarkStart w:id="6" w:name="_Toc353142227"/>
+      <w:bookmarkStart w:id="7" w:name="_Toc353142227"/>
       <w:r>
         <w:t>Model relacyjny</w:t>
       </w:r>
-      <w:bookmarkEnd w:id="6"/>
+      <w:bookmarkEnd w:id="7"/>
     </w:p>
     <w:p>
       <w:pPr>
@@ -1998,11 +2011,11 @@
       <w:r>
         <w:t xml:space="preserve"> </w:t>
       </w:r>
-      <w:bookmarkStart w:id="7" w:name="_Toc353142228"/>
+      <w:bookmarkStart w:id="8" w:name="_Toc353142228"/>
       <w:r>
         <w:t>Model zorientowany na dokumenty</w:t>
       </w:r>
-      <w:bookmarkEnd w:id="7"/>
+      <w:bookmarkEnd w:id="8"/>
     </w:p>
     <w:p>
       <w:pPr>
@@ -2139,31 +2152,31 @@
           <w:rFonts w:eastAsia="Times New Roman"/>
         </w:rPr>
       </w:pPr>
-      <w:bookmarkStart w:id="8" w:name="_Toc353142229"/>
+      <w:bookmarkStart w:id="9" w:name="_Toc353142229"/>
       <w:r>
         <w:rPr>
           <w:rFonts w:eastAsia="Times New Roman"/>
         </w:rPr>
         <w:lastRenderedPageBreak/>
         <w:t>Ogólna koncepcja</w:t>
-      </w:r>
-      <w:bookmarkEnd w:id="8"/>
-    </w:p>
-    <w:p>
-      <w:pPr>
-        <w:pStyle w:val="2PODROZDZIA"/>
-      </w:pPr>
-      <w:r>
-        <w:t xml:space="preserve"> </w:t>
-      </w:r>
-      <w:bookmarkStart w:id="9" w:name="_Toc353142230"/>
-      <w:r>
-        <w:t>Spójność</w:t>
       </w:r>
       <w:bookmarkEnd w:id="9"/>
     </w:p>
     <w:p>
       <w:pPr>
+        <w:pStyle w:val="2PODROZDZIA"/>
+      </w:pPr>
+      <w:r>
+        <w:t xml:space="preserve"> </w:t>
+      </w:r>
+      <w:bookmarkStart w:id="10" w:name="_Toc353142230"/>
+      <w:r>
+        <w:t>Spójność</w:t>
+      </w:r>
+      <w:bookmarkEnd w:id="10"/>
+    </w:p>
+    <w:p>
+      <w:pPr>
         <w:spacing w:before="240" w:after="240" w:line="240" w:lineRule="auto"/>
         <w:ind w:firstLine="709"/>
         <w:jc w:val="both"/>
@@ -2245,11 +2258,11 @@
       <w:r>
         <w:t xml:space="preserve"> </w:t>
       </w:r>
-      <w:bookmarkStart w:id="10" w:name="_Toc353142231"/>
+      <w:bookmarkStart w:id="11" w:name="_Toc353142231"/>
       <w:r>
         <w:t>Partycjonowanie</w:t>
       </w:r>
-      <w:bookmarkEnd w:id="10"/>
+      <w:bookmarkEnd w:id="11"/>
     </w:p>
     <w:p>
       <w:pPr>
@@ -2370,14 +2383,14 @@
           <w:rFonts w:eastAsia="Times New Roman"/>
         </w:rPr>
       </w:pPr>
-      <w:bookmarkStart w:id="11" w:name="_Toc353142232"/>
+      <w:bookmarkStart w:id="12" w:name="_Toc353142232"/>
       <w:r>
         <w:rPr>
           <w:rFonts w:eastAsia="Times New Roman"/>
         </w:rPr>
         <w:t>Wnioski</w:t>
       </w:r>
-      <w:bookmarkEnd w:id="11"/>
+      <w:bookmarkEnd w:id="12"/>
     </w:p>
     <w:p>
       <w:pPr>
@@ -2445,8 +2458,6 @@
       <w:r>
         <w:t xml:space="preserve"> stanowi więc dodatkowe narzędzie, na którego użycie mogą zdecydować się projektanci baz danych.</w:t>
       </w:r>
-      <w:bookmarkStart w:id="12" w:name="_GoBack"/>
-      <w:bookmarkEnd w:id="12"/>
     </w:p>
     <w:p/>
     <w:sectPr>
@@ -2515,7 +2526,7 @@
           <w:rPr>
             <w:noProof/>
           </w:rPr>
-          <w:t>6</w:t>
+          <w:t>4</w:t>
         </w:r>
         <w:r>
           <w:rPr>
@@ -7358,7 +7369,7 @@
 </file>
 
 <file path=customXml/itemProps1.xml><?xml version="1.0" encoding="utf-8"?>
-<ds:datastoreItem xmlns:ds="http://schemas.openxmlformats.org/officeDocument/2006/customXml" ds:itemID="{B253EF2B-FDE3-44F8-A5B2-35A20015E6D6}">
+<ds:datastoreItem xmlns:ds="http://schemas.openxmlformats.org/officeDocument/2006/customXml" ds:itemID="{13434408-C396-46C0-841B-B729B2BF7534}">
   <ds:schemaRefs>
     <ds:schemaRef ds:uri="http://schemas.openxmlformats.org/officeDocument/2006/bibliography"/>
   </ds:schemaRefs>

</xml_diff>

<commit_message>
dodatkowe informacje o projektach
</commit_message>
<xml_diff>
--- a/Dokumenty - etap 1/NoSQL.docx
+++ b/Dokumenty - etap 1/NoSQL.docx
@@ -1554,123 +1554,550 @@
       <w:pPr>
         <w:jc w:val="both"/>
         <w:rPr>
+          <w:shd w:val="clear" w:color="auto" w:fill="FFFFFF"/>
+        </w:rPr>
+      </w:pPr>
+      <w:r>
+        <w:rPr>
+          <w:shd w:val="clear" w:color="auto" w:fill="FFFFFF"/>
+        </w:rPr>
+        <w:t xml:space="preserve">Ruch </w:t>
+      </w:r>
+      <w:proofErr w:type="spellStart"/>
+      <w:r>
+        <w:rPr>
+          <w:shd w:val="clear" w:color="auto" w:fill="FFFFFF"/>
+        </w:rPr>
+        <w:t>NoSQL</w:t>
+      </w:r>
+      <w:proofErr w:type="spellEnd"/>
+      <w:r>
+        <w:rPr>
+          <w:shd w:val="clear" w:color="auto" w:fill="FFFFFF"/>
+        </w:rPr>
+        <w:t xml:space="preserve"> jest szeroko dyskutowany od 2009, od kiedy </w:t>
+      </w:r>
+      <w:hyperlink r:id="rId10" w:history="1">
+        <w:proofErr w:type="spellStart"/>
+        <w:r>
+          <w:t>Johan</w:t>
+        </w:r>
+        <w:proofErr w:type="spellEnd"/>
+        <w:r>
+          <w:t xml:space="preserve"> </w:t>
+        </w:r>
+        <w:proofErr w:type="spellStart"/>
+        <w:r>
+          <w:t>Oskarsson</w:t>
+        </w:r>
+        <w:proofErr w:type="spellEnd"/>
+      </w:hyperlink>
+      <w:r>
+        <w:rPr>
+          <w:shd w:val="clear" w:color="auto" w:fill="FFFFFF"/>
+        </w:rPr>
+        <w:t xml:space="preserve"> </w:t>
+      </w:r>
+      <w:r>
+        <w:rPr>
+          <w:shd w:val="clear" w:color="auto" w:fill="FFFFFF"/>
+        </w:rPr>
+        <w:t xml:space="preserve">rozpoczął debatę na temat otwarto-źródłowych rozwiązań bazodanowych. </w:t>
+      </w:r>
+      <w:proofErr w:type="spellStart"/>
+      <w:r>
+        <w:rPr>
+          <w:shd w:val="clear" w:color="auto" w:fill="FFFFFF"/>
+        </w:rPr>
+        <w:t>Oskarsson</w:t>
+      </w:r>
+      <w:proofErr w:type="spellEnd"/>
+      <w:r>
+        <w:rPr>
+          <w:shd w:val="clear" w:color="auto" w:fill="FFFFFF"/>
+        </w:rPr>
+        <w:t xml:space="preserve"> jest współtwórcą serwisu Last.fm. Serwis ten pozwala na porównywanie gustów muzycznych swoich użytkowników. Informacje o słuchanej muzyce zbierane są od użytkowników za pomocą wtyczek (</w:t>
+      </w:r>
+      <w:proofErr w:type="spellStart"/>
+      <w:r>
+        <w:rPr>
+          <w:shd w:val="clear" w:color="auto" w:fill="FFFFFF"/>
+        </w:rPr>
+        <w:t>scrobbler</w:t>
+      </w:r>
+      <w:proofErr w:type="spellEnd"/>
+      <w:r>
+        <w:rPr>
+          <w:shd w:val="clear" w:color="auto" w:fill="FFFFFF"/>
+        </w:rPr>
+        <w:t>) w odtwarzaczach audio (</w:t>
+      </w:r>
+      <w:proofErr w:type="spellStart"/>
+      <w:r>
+        <w:rPr>
+          <w:shd w:val="clear" w:color="auto" w:fill="FFFFFF"/>
+        </w:rPr>
+        <w:t>Winamp</w:t>
+      </w:r>
+      <w:proofErr w:type="spellEnd"/>
+      <w:r>
+        <w:rPr>
+          <w:shd w:val="clear" w:color="auto" w:fill="FFFFFF"/>
+        </w:rPr>
+        <w:t xml:space="preserve">, Windows Media Player, </w:t>
+      </w:r>
+      <w:proofErr w:type="spellStart"/>
+      <w:r>
+        <w:rPr>
+          <w:shd w:val="clear" w:color="auto" w:fill="FFFFFF"/>
+        </w:rPr>
+        <w:t>Foobar</w:t>
+      </w:r>
+      <w:proofErr w:type="spellEnd"/>
+      <w:r>
+        <w:rPr>
+          <w:shd w:val="clear" w:color="auto" w:fill="FFFFFF"/>
+        </w:rPr>
+        <w:t xml:space="preserve"> itp.). Pojedyncza informacja zawiera tytuł utworu, wykonawcę i czas odtworzenia. Informacje te nie </w:t>
+      </w:r>
+      <w:r>
+        <w:rPr>
+          <w:shd w:val="clear" w:color="auto" w:fill="FFFFFF"/>
+        </w:rPr>
+        <w:t>będą nigdy modyfikowane, ale jest ich bardzo dużo, ponieważ użytkownicy mogą mieć dziesiątki czy nawet setki tysięcy odsłuchanych kawałków. W przypadku tego serwisu niezbędne było</w:t>
+      </w:r>
+      <w:r>
+        <w:rPr>
+          <w:shd w:val="clear" w:color="auto" w:fill="FFFFFF"/>
+        </w:rPr>
+        <w:t xml:space="preserve"> wykorzystanie baz zorientowanych dokumentowo, gdyż wykonywanie złączeń przy takiej ilości rekordów byłoby zbyt kosztowne. Zamiast tego tworzy się dodatkowe dokumenty zliczające ilość odtworzeni kawałków danego artysty przez danego użytkownika, ilość odtworzeni kawałków danego artysty przez wszystkich użytkowników serwisu, ilość odtworzeni danego kawałka przez danego użytkownika itd.</w:t>
+      </w:r>
+      <w:bookmarkStart w:id="5" w:name="_GoBack"/>
+      <w:bookmarkEnd w:id="5"/>
+    </w:p>
+    <w:p>
+      <w:pPr>
+        <w:jc w:val="both"/>
+        <w:rPr>
+          <w:shd w:val="clear" w:color="auto" w:fill="FFFFFF"/>
+        </w:rPr>
+      </w:pPr>
+      <w:r>
+        <w:rPr>
+          <w:shd w:val="clear" w:color="auto" w:fill="FFFFFF"/>
+        </w:rPr>
+        <w:t xml:space="preserve">W bazach nierelacyjnych został </w:t>
+      </w:r>
+      <w:r>
+        <w:t>odkryty</w:t>
+      </w:r>
+      <w:r>
+        <w:rPr>
+          <w:shd w:val="clear" w:color="auto" w:fill="FFFFFF"/>
+        </w:rPr>
+        <w:t xml:space="preserve"> spory potencjał przez takie firmy jak </w:t>
+      </w:r>
+      <w:proofErr w:type="spellStart"/>
+      <w:r>
+        <w:rPr>
+          <w:shd w:val="clear" w:color="auto" w:fill="FFFFFF"/>
+        </w:rPr>
+        <w:t>Facebook</w:t>
+      </w:r>
+      <w:proofErr w:type="spellEnd"/>
+      <w:r>
+        <w:rPr>
+          <w:shd w:val="clear" w:color="auto" w:fill="FFFFFF"/>
+        </w:rPr>
+        <w:t xml:space="preserve"> (</w:t>
+      </w:r>
+      <w:proofErr w:type="spellStart"/>
+      <w:r>
+        <w:rPr>
+          <w:shd w:val="clear" w:color="auto" w:fill="FFFFFF"/>
+        </w:rPr>
+        <w:t>Cassandra</w:t>
+      </w:r>
+      <w:proofErr w:type="spellEnd"/>
+      <w:r>
+        <w:rPr>
+          <w:shd w:val="clear" w:color="auto" w:fill="FFFFFF"/>
+        </w:rPr>
+        <w:t>)</w:t>
+      </w:r>
+      <w:r>
+        <w:rPr>
+          <w:shd w:val="clear" w:color="auto" w:fill="FFFFFF"/>
+        </w:rPr>
+        <w:t xml:space="preserve">, Google </w:t>
+      </w:r>
+      <w:r>
+        <w:rPr>
+          <w:shd w:val="clear" w:color="auto" w:fill="FFFFFF"/>
+        </w:rPr>
+        <w:t>(</w:t>
+      </w:r>
+      <w:proofErr w:type="spellStart"/>
+      <w:r>
+        <w:rPr>
+          <w:shd w:val="clear" w:color="auto" w:fill="FFFFFF"/>
+        </w:rPr>
+        <w:t>BigTable</w:t>
+      </w:r>
+      <w:proofErr w:type="spellEnd"/>
+      <w:r>
+        <w:rPr>
+          <w:shd w:val="clear" w:color="auto" w:fill="FFFFFF"/>
+        </w:rPr>
+        <w:t xml:space="preserve">), bądź </w:t>
+      </w:r>
+      <w:hyperlink r:id="rId11" w:history="1">
+        <w:r>
+          <w:t xml:space="preserve">Amazon </w:t>
+        </w:r>
+        <w:r>
+          <w:t>(</w:t>
+        </w:r>
+        <w:proofErr w:type="spellStart"/>
+        <w:r>
+          <w:t>SimpleDB</w:t>
+        </w:r>
+        <w:proofErr w:type="spellEnd"/>
+      </w:hyperlink>
+      <w:r>
+        <w:t>)</w:t>
+      </w:r>
+      <w:r>
+        <w:rPr>
+          <w:shd w:val="clear" w:color="auto" w:fill="FFFFFF"/>
+        </w:rPr>
+        <w:t xml:space="preserve">. </w:t>
+      </w:r>
+      <w:r>
+        <w:rPr>
+          <w:shd w:val="clear" w:color="auto" w:fill="FFFFFF"/>
+        </w:rPr>
+        <w:t>W</w:t>
+      </w:r>
+      <w:r>
+        <w:rPr>
+          <w:shd w:val="clear" w:color="auto" w:fill="FFFFFF"/>
+        </w:rPr>
+        <w:t xml:space="preserve">ykorzystywane </w:t>
+      </w:r>
+      <w:r>
+        <w:rPr>
+          <w:shd w:val="clear" w:color="auto" w:fill="FFFFFF"/>
+        </w:rPr>
+        <w:t xml:space="preserve">są </w:t>
+      </w:r>
+      <w:r>
+        <w:rPr>
+          <w:shd w:val="clear" w:color="auto" w:fill="FFFFFF"/>
+        </w:rPr>
+        <w:t>w wielu masowych ser</w:t>
+      </w:r>
+      <w:r>
+        <w:rPr>
+          <w:shd w:val="clear" w:color="auto" w:fill="FFFFFF"/>
+        </w:rPr>
+        <w:t>wisach internetowych operujących</w:t>
+      </w:r>
+      <w:r>
+        <w:rPr>
+          <w:shd w:val="clear" w:color="auto" w:fill="FFFFFF"/>
+        </w:rPr>
+        <w:t xml:space="preserve"> zbiorami danych sięgającym wartościom nawet rzędu </w:t>
+      </w:r>
+      <w:proofErr w:type="spellStart"/>
+      <w:r>
+        <w:rPr>
+          <w:shd w:val="clear" w:color="auto" w:fill="FFFFFF"/>
+        </w:rPr>
+        <w:t>petabajtów</w:t>
+      </w:r>
+      <w:proofErr w:type="spellEnd"/>
+      <w:r>
+        <w:rPr>
+          <w:shd w:val="clear" w:color="auto" w:fill="FFFFFF"/>
+        </w:rPr>
+        <w:t xml:space="preserve">. </w:t>
+      </w:r>
+    </w:p>
+    <w:p>
+      <w:pPr>
+        <w:jc w:val="both"/>
+        <w:rPr>
+          <w:shd w:val="clear" w:color="auto" w:fill="FFFFFF"/>
+        </w:rPr>
+      </w:pPr>
+      <w:r>
+        <w:rPr>
+          <w:shd w:val="clear" w:color="auto" w:fill="FFFFFF"/>
+        </w:rPr>
+        <w:lastRenderedPageBreak/>
+        <w:t xml:space="preserve">Jednym z głównych przedstawicieli </w:t>
+      </w:r>
+      <w:proofErr w:type="spellStart"/>
+      <w:r>
+        <w:rPr>
+          <w:shd w:val="clear" w:color="auto" w:fill="FFFFFF"/>
+        </w:rPr>
+        <w:t>NoSQL</w:t>
+      </w:r>
+      <w:proofErr w:type="spellEnd"/>
+      <w:r>
+        <w:rPr>
+          <w:shd w:val="clear" w:color="auto" w:fill="FFFFFF"/>
+        </w:rPr>
+        <w:t xml:space="preserve"> jest Apache </w:t>
+      </w:r>
+      <w:proofErr w:type="spellStart"/>
+      <w:r>
+        <w:rPr>
+          <w:shd w:val="clear" w:color="auto" w:fill="FFFFFF"/>
+        </w:rPr>
+        <w:t>Cassandra</w:t>
+      </w:r>
+      <w:proofErr w:type="spellEnd"/>
+      <w:r>
+        <w:rPr>
+          <w:shd w:val="clear" w:color="auto" w:fill="FFFFFF"/>
+        </w:rPr>
+        <w:t xml:space="preserve"> – silnik stworzony na potrzeby </w:t>
+      </w:r>
+      <w:proofErr w:type="spellStart"/>
+      <w:r>
+        <w:rPr>
+          <w:shd w:val="clear" w:color="auto" w:fill="FFFFFF"/>
+        </w:rPr>
+        <w:t>Facebooka</w:t>
+      </w:r>
+      <w:proofErr w:type="spellEnd"/>
+      <w:r>
+        <w:rPr>
+          <w:shd w:val="clear" w:color="auto" w:fill="FFFFFF"/>
+        </w:rPr>
+        <w:t xml:space="preserve">. Twórcy tego serwisu położyli duży nacisk na niezawodność i na jego nieprzerwane działanie, dlatego </w:t>
+      </w:r>
+      <w:proofErr w:type="spellStart"/>
+      <w:r>
+        <w:rPr>
+          <w:shd w:val="clear" w:color="auto" w:fill="FFFFFF"/>
+        </w:rPr>
+        <w:t>Cassandra</w:t>
+      </w:r>
+      <w:proofErr w:type="spellEnd"/>
+      <w:r>
+        <w:rPr>
+          <w:shd w:val="clear" w:color="auto" w:fill="FFFFFF"/>
+        </w:rPr>
+        <w:t xml:space="preserve"> potrafi przetwarzać duże ilości danych rozmieszczone na wielu węzłach. </w:t>
+      </w:r>
+      <w:r>
+        <w:rPr>
+          <w:shd w:val="clear" w:color="auto" w:fill="FFFFFF"/>
+        </w:rPr>
+        <w:t xml:space="preserve">Apache </w:t>
+      </w:r>
+      <w:proofErr w:type="spellStart"/>
+      <w:r>
+        <w:rPr>
+          <w:shd w:val="clear" w:color="auto" w:fill="FFFFFF"/>
+        </w:rPr>
+        <w:t>Cassandra</w:t>
+      </w:r>
+      <w:proofErr w:type="spellEnd"/>
+      <w:r>
+        <w:rPr>
+          <w:shd w:val="clear" w:color="auto" w:fill="FFFFFF"/>
+        </w:rPr>
+        <w:t xml:space="preserve"> jest projektem open </w:t>
+      </w:r>
+      <w:proofErr w:type="spellStart"/>
+      <w:r>
+        <w:rPr>
+          <w:shd w:val="clear" w:color="auto" w:fill="FFFFFF"/>
+        </w:rPr>
+        <w:t>source</w:t>
+      </w:r>
+      <w:proofErr w:type="spellEnd"/>
+      <w:r>
+        <w:rPr>
+          <w:shd w:val="clear" w:color="auto" w:fill="FFFFFF"/>
+        </w:rPr>
+        <w:t xml:space="preserve">, w odróżnieniu od baz </w:t>
+      </w:r>
+      <w:proofErr w:type="spellStart"/>
+      <w:r>
+        <w:rPr>
+          <w:shd w:val="clear" w:color="auto" w:fill="FFFFFF"/>
+        </w:rPr>
+        <w:t>Google’a</w:t>
+      </w:r>
+      <w:proofErr w:type="spellEnd"/>
+      <w:r>
+        <w:rPr>
+          <w:shd w:val="clear" w:color="auto" w:fill="FFFFFF"/>
+        </w:rPr>
+        <w:t xml:space="preserve">, czy </w:t>
+      </w:r>
+      <w:proofErr w:type="spellStart"/>
+      <w:r>
+        <w:rPr>
+          <w:shd w:val="clear" w:color="auto" w:fill="FFFFFF"/>
+        </w:rPr>
+        <w:t>Amazona</w:t>
+      </w:r>
+      <w:proofErr w:type="spellEnd"/>
+      <w:r>
+        <w:rPr>
+          <w:shd w:val="clear" w:color="auto" w:fill="FFFFFF"/>
+        </w:rPr>
+        <w:t>.</w:t>
+      </w:r>
+    </w:p>
+    <w:p>
+      <w:pPr>
+        <w:jc w:val="both"/>
+      </w:pPr>
+      <w:r>
+        <w:rPr>
+          <w:shd w:val="clear" w:color="auto" w:fill="FFFFFF"/>
+        </w:rPr>
+        <w:t xml:space="preserve">Rozwinięciem bazy </w:t>
+      </w:r>
+      <w:proofErr w:type="spellStart"/>
+      <w:r>
+        <w:rPr>
+          <w:shd w:val="clear" w:color="auto" w:fill="FFFFFF"/>
+        </w:rPr>
+        <w:t>BigTable</w:t>
+      </w:r>
+      <w:proofErr w:type="spellEnd"/>
+      <w:r>
+        <w:rPr>
+          <w:shd w:val="clear" w:color="auto" w:fill="FFFFFF"/>
+        </w:rPr>
+        <w:t xml:space="preserve"> jest projekt </w:t>
+      </w:r>
+      <w:proofErr w:type="spellStart"/>
+      <w:r>
+        <w:rPr>
+          <w:shd w:val="clear" w:color="auto" w:fill="FFFFFF"/>
+        </w:rPr>
+        <w:t>Hyper</w:t>
+      </w:r>
+      <w:r>
+        <w:rPr>
+          <w:shd w:val="clear" w:color="auto" w:fill="FFFFFF"/>
+        </w:rPr>
+        <w:t>t</w:t>
+      </w:r>
+      <w:r>
+        <w:rPr>
+          <w:shd w:val="clear" w:color="auto" w:fill="FFFFFF"/>
+        </w:rPr>
+        <w:t>able</w:t>
+      </w:r>
+      <w:proofErr w:type="spellEnd"/>
+      <w:r>
+        <w:rPr>
+          <w:shd w:val="clear" w:color="auto" w:fill="FFFFFF"/>
+        </w:rPr>
+        <w:t xml:space="preserve"> sponsorowany przez chińskiego potentata </w:t>
+      </w:r>
+      <w:proofErr w:type="spellStart"/>
+      <w:r>
+        <w:rPr>
+          <w:shd w:val="clear" w:color="auto" w:fill="FFFFFF"/>
+        </w:rPr>
+        <w:t>wyszukiwarkowego</w:t>
+      </w:r>
+      <w:proofErr w:type="spellEnd"/>
+      <w:r>
+        <w:rPr>
+          <w:shd w:val="clear" w:color="auto" w:fill="FFFFFF"/>
+        </w:rPr>
+        <w:t xml:space="preserve"> </w:t>
+      </w:r>
+      <w:proofErr w:type="spellStart"/>
+      <w:r>
+        <w:t>Baidu</w:t>
+      </w:r>
+      <w:proofErr w:type="spellEnd"/>
+      <w:r>
+        <w:t>, Inc.</w:t>
+      </w:r>
+      <w:r>
+        <w:t xml:space="preserve"> Baza ta jest darmowa i współpracuje z systemami rozproszonymi </w:t>
+      </w:r>
+      <w:r>
+        <w:t>Apache </w:t>
+      </w:r>
+      <w:hyperlink r:id="rId12" w:tooltip="Hadoop" w:history="1">
+        <w:proofErr w:type="spellStart"/>
+        <w:r>
+          <w:t>Hadoop</w:t>
+        </w:r>
+        <w:proofErr w:type="spellEnd"/>
+        <w:r>
+          <w:t xml:space="preserve"> DFS</w:t>
+        </w:r>
+      </w:hyperlink>
+      <w:r>
+        <w:t xml:space="preserve">, </w:t>
+      </w:r>
+      <w:r>
+        <w:t> </w:t>
+      </w:r>
+      <w:hyperlink r:id="rId13" w:tooltip="GlusterFS" w:history="1">
+        <w:proofErr w:type="spellStart"/>
+        <w:r>
+          <w:t>GlusterFS</w:t>
+        </w:r>
+        <w:proofErr w:type="spellEnd"/>
+      </w:hyperlink>
+      <w:r>
+        <w:t xml:space="preserve"> </w:t>
+      </w:r>
+      <w:r>
+        <w:t xml:space="preserve">i </w:t>
+      </w:r>
+      <w:hyperlink r:id="rId14" w:tooltip="CloudStore" w:history="1">
+        <w:r>
+          <w:t>Kosmos File System (KFS)</w:t>
+        </w:r>
+      </w:hyperlink>
+      <w:r>
+        <w:t>.</w:t>
+      </w:r>
+    </w:p>
+    <w:p>
+      <w:pPr>
+        <w:jc w:val="both"/>
+        <w:rPr>
           <w:rFonts w:eastAsia="Times New Roman"/>
           <w:b/>
           <w:sz w:val="36"/>
         </w:rPr>
       </w:pPr>
-      <w:r>
-        <w:rPr>
-          <w:shd w:val="clear" w:color="auto" w:fill="FFFFFF"/>
-        </w:rPr>
-        <w:t xml:space="preserve">Ruch </w:t>
-      </w:r>
       <w:proofErr w:type="spellStart"/>
       <w:r>
-        <w:rPr>
-          <w:shd w:val="clear" w:color="auto" w:fill="FFFFFF"/>
-        </w:rPr>
-        <w:t>NoSQL</w:t>
+        <w:t>SimpleDB</w:t>
       </w:r>
       <w:proofErr w:type="spellEnd"/>
       <w:r>
-        <w:rPr>
-          <w:shd w:val="clear" w:color="auto" w:fill="FFFFFF"/>
-        </w:rPr>
-        <w:t xml:space="preserve"> jest szeroko dyskutowany od 2009, od kiedy Johann </w:t>
-      </w:r>
-      <w:proofErr w:type="spellStart"/>
-      <w:r>
-        <w:rPr>
-          <w:shd w:val="clear" w:color="auto" w:fill="FFFFFF"/>
-        </w:rPr>
-        <w:t>Oskarsson</w:t>
-      </w:r>
-      <w:proofErr w:type="spellEnd"/>
-      <w:r>
-        <w:rPr>
-          <w:shd w:val="clear" w:color="auto" w:fill="FFFFFF"/>
-        </w:rPr>
-        <w:t xml:space="preserve"> rozpoczął debatę na temat otwarto-źródłowych rozwiązań bazodanowych. W bazach nierelacyjnych został </w:t>
-      </w:r>
-      <w:r>
-        <w:t>odkryty</w:t>
-      </w:r>
-      <w:r>
-        <w:rPr>
-          <w:shd w:val="clear" w:color="auto" w:fill="FFFFFF"/>
-        </w:rPr>
-        <w:t xml:space="preserve"> spory potencjał przez takie firmy jak </w:t>
-      </w:r>
-      <w:proofErr w:type="spellStart"/>
-      <w:r>
-        <w:rPr>
-          <w:shd w:val="clear" w:color="auto" w:fill="FFFFFF"/>
-        </w:rPr>
-        <w:t>Facebook</w:t>
-      </w:r>
-      <w:proofErr w:type="spellEnd"/>
-      <w:r>
-        <w:rPr>
-          <w:shd w:val="clear" w:color="auto" w:fill="FFFFFF"/>
-        </w:rPr>
-        <w:t xml:space="preserve">, Google bądź </w:t>
-      </w:r>
-      <w:proofErr w:type="spellStart"/>
-      <w:r>
-        <w:rPr>
-          <w:shd w:val="clear" w:color="auto" w:fill="FFFFFF"/>
-        </w:rPr>
-        <w:t>eBay</w:t>
-      </w:r>
-      <w:proofErr w:type="spellEnd"/>
-      <w:r>
-        <w:rPr>
-          <w:shd w:val="clear" w:color="auto" w:fill="FFFFFF"/>
-        </w:rPr>
-        <w:t xml:space="preserve">. wykorzystywane w wielu masowych serwisach internetowych operującymi zbiorami danych sięgającym wartościom nawet rzędu </w:t>
-      </w:r>
-      <w:proofErr w:type="spellStart"/>
-      <w:r>
-        <w:rPr>
-          <w:shd w:val="clear" w:color="auto" w:fill="FFFFFF"/>
-        </w:rPr>
-        <w:t>petabajtów</w:t>
-      </w:r>
-      <w:proofErr w:type="spellEnd"/>
-      <w:r>
-        <w:rPr>
-          <w:shd w:val="clear" w:color="auto" w:fill="FFFFFF"/>
-        </w:rPr>
-        <w:t xml:space="preserve">. Przykładami takich bazy danych jest Google </w:t>
-      </w:r>
-      <w:proofErr w:type="spellStart"/>
-      <w:r>
-        <w:rPr>
-          <w:shd w:val="clear" w:color="auto" w:fill="FFFFFF"/>
-        </w:rPr>
-        <w:t>BigTable</w:t>
-      </w:r>
-      <w:proofErr w:type="spellEnd"/>
-      <w:r>
-        <w:rPr>
-          <w:shd w:val="clear" w:color="auto" w:fill="FFFFFF"/>
-        </w:rPr>
-        <w:t xml:space="preserve">, czy </w:t>
-      </w:r>
-      <w:proofErr w:type="spellStart"/>
-      <w:r>
-        <w:rPr>
-          <w:shd w:val="clear" w:color="auto" w:fill="FFFFFF"/>
-        </w:rPr>
-        <w:t>AmazonDB</w:t>
-      </w:r>
-      <w:proofErr w:type="spellEnd"/>
-      <w:r>
-        <w:rPr>
-          <w:shd w:val="clear" w:color="auto" w:fill="FFFFFF"/>
-        </w:rPr>
-        <w:t>.</w:t>
+        <w:t xml:space="preserve"> jest baz</w:t>
+      </w:r>
+      <w:r>
+        <w:t>ą</w:t>
+      </w:r>
+      <w:r>
+        <w:t xml:space="preserve"> napisaną w języku funkcyjnym Erlang przez firmę Amazon.com. Amazon oferuje swoją bazę w formie usługi, którą można wykupić</w:t>
+      </w:r>
+      <w:r>
+        <w:t>, a cena zależna jest od ilości transferu danych wychodzącego z bazy.</w:t>
       </w:r>
     </w:p>
     <w:p>
@@ -1684,7 +2111,7 @@
           <w:rFonts w:eastAsia="Times New Roman"/>
         </w:rPr>
       </w:pPr>
-      <w:bookmarkStart w:id="5" w:name="_Toc353142226"/>
+      <w:bookmarkStart w:id="6" w:name="_Toc353142226"/>
       <w:r>
         <w:t>Model</w:t>
       </w:r>
@@ -1693,215 +2120,6 @@
           <w:rFonts w:eastAsia="Times New Roman"/>
         </w:rPr>
         <w:t xml:space="preserve"> relacyjny vs. model zorientowany na dokumenty</w:t>
-      </w:r>
-      <w:bookmarkEnd w:id="5"/>
-    </w:p>
-    <w:p>
-      <w:pPr>
-        <w:jc w:val="both"/>
-        <w:rPr>
-          <w:rFonts w:eastAsia="Times New Roman"/>
-        </w:rPr>
-      </w:pPr>
-      <w:r>
-        <w:t>Stosowanie</w:t>
-      </w:r>
-      <w:r>
-        <w:rPr>
-          <w:rFonts w:eastAsia="Times New Roman"/>
-        </w:rPr>
-        <w:t xml:space="preserve"> baz </w:t>
-      </w:r>
-      <w:proofErr w:type="spellStart"/>
-      <w:r>
-        <w:rPr>
-          <w:rFonts w:eastAsia="Times New Roman"/>
-        </w:rPr>
-        <w:t>NoSQL</w:t>
-      </w:r>
-      <w:proofErr w:type="spellEnd"/>
-      <w:r>
-        <w:rPr>
-          <w:rFonts w:eastAsia="Times New Roman"/>
-        </w:rPr>
-        <w:t xml:space="preserve"> niesie ze sobą wiele korzyści, jednak deweloperzy przyzwyczajeni do baz relacyjnych będą zmuszeni do zmiany dotychczasowego podejścia. Przestawienie się na model zorientowany dokumentowo może z początku nastręczać problemów, gdyż wiąże się to z zerwaniem z praktykami, które dla </w:t>
-      </w:r>
-      <w:proofErr w:type="spellStart"/>
-      <w:r>
-        <w:rPr>
-          <w:rFonts w:eastAsia="Times New Roman"/>
-        </w:rPr>
-        <w:t>bazodanowców</w:t>
-      </w:r>
-      <w:proofErr w:type="spellEnd"/>
-      <w:r>
-        <w:rPr>
-          <w:rFonts w:eastAsia="Times New Roman"/>
-        </w:rPr>
-        <w:t xml:space="preserve"> są naturalne i weszły w nawyk. Główną motywacją do podjęcia takiego trudu jest potrzeba elastyczności w skalowaniu systemu i w modelu danych. </w:t>
-      </w:r>
-    </w:p>
-    <w:p>
-      <w:pPr>
-        <w:jc w:val="both"/>
-        <w:rPr>
-          <w:rFonts w:eastAsia="Times New Roman"/>
-        </w:rPr>
-      </w:pPr>
-      <w:r>
-        <w:rPr>
-          <w:rFonts w:eastAsia="Times New Roman"/>
-        </w:rPr>
-        <w:t>Technologia baz relacyjnych to technologia skalująca się w górę (</w:t>
-      </w:r>
-      <w:proofErr w:type="spellStart"/>
-      <w:r>
-        <w:rPr>
-          <w:rFonts w:eastAsia="Times New Roman"/>
-          <w:i/>
-        </w:rPr>
-        <w:t>scale</w:t>
-      </w:r>
-      <w:proofErr w:type="spellEnd"/>
-      <w:r>
-        <w:rPr>
-          <w:rFonts w:eastAsia="Times New Roman"/>
-          <w:i/>
-        </w:rPr>
-        <w:t xml:space="preserve"> </w:t>
-      </w:r>
-      <w:proofErr w:type="spellStart"/>
-      <w:r>
-        <w:rPr>
-          <w:rFonts w:eastAsia="Times New Roman"/>
-          <w:i/>
-        </w:rPr>
-        <w:t>up</w:t>
-      </w:r>
-      <w:proofErr w:type="spellEnd"/>
-      <w:r>
-        <w:rPr>
-          <w:rFonts w:eastAsia="Times New Roman"/>
-        </w:rPr>
-        <w:t xml:space="preserve">) – jeśli zachodzi potrzeba </w:t>
-      </w:r>
-      <w:r>
-        <w:t>zwiększenia</w:t>
-      </w:r>
-      <w:r>
-        <w:rPr>
-          <w:rFonts w:eastAsia="Times New Roman"/>
-        </w:rPr>
-        <w:t xml:space="preserve"> przepustowości lub pojemności, należy kupić większy serwer. Dzisiaj preferuje się skalowalność horyzontalną (</w:t>
-      </w:r>
-      <w:proofErr w:type="spellStart"/>
-      <w:r>
-        <w:rPr>
-          <w:rFonts w:eastAsia="Times New Roman"/>
-          <w:i/>
-        </w:rPr>
-        <w:t>scale</w:t>
-      </w:r>
-      <w:proofErr w:type="spellEnd"/>
-      <w:r>
-        <w:rPr>
-          <w:rFonts w:eastAsia="Times New Roman"/>
-          <w:i/>
-        </w:rPr>
-        <w:t xml:space="preserve"> out</w:t>
-      </w:r>
-      <w:r>
-        <w:rPr>
-          <w:rFonts w:eastAsia="Times New Roman"/>
-        </w:rPr>
-        <w:t xml:space="preserve">) – zamiast większego serwera, kupuje się więcej serwerów. </w:t>
-      </w:r>
-      <w:r>
-        <w:rPr>
-          <w:rFonts w:eastAsia="Times New Roman"/>
-        </w:rPr>
-        <w:lastRenderedPageBreak/>
-        <w:t>Zmniejsza to koszty, gdyż umożliwia użycie sprzętu łatwo dostępnego (</w:t>
-      </w:r>
-      <w:proofErr w:type="spellStart"/>
-      <w:r>
-        <w:rPr>
-          <w:rFonts w:eastAsia="Times New Roman"/>
-          <w:i/>
-        </w:rPr>
-        <w:t>commodity</w:t>
-      </w:r>
-      <w:proofErr w:type="spellEnd"/>
-      <w:r>
-        <w:rPr>
-          <w:rFonts w:eastAsia="Times New Roman"/>
-          <w:i/>
-        </w:rPr>
-        <w:t xml:space="preserve"> </w:t>
-      </w:r>
-      <w:proofErr w:type="spellStart"/>
-      <w:r>
-        <w:rPr>
-          <w:rFonts w:eastAsia="Times New Roman"/>
-          <w:i/>
-        </w:rPr>
-        <w:t>servers</w:t>
-      </w:r>
-      <w:proofErr w:type="spellEnd"/>
-      <w:r>
-        <w:rPr>
-          <w:rFonts w:eastAsia="Times New Roman"/>
-        </w:rPr>
-        <w:t>) oraz korzystanie z usług serwerowych oferowanych w różnych innych formach. Skalowanie horyzontalne, które jest standardem na poziomie logiki biznesowej, wchodzi dopiero w dziedzinę baz danych.</w:t>
-      </w:r>
-    </w:p>
-    <w:p>
-      <w:pPr>
-        <w:jc w:val="both"/>
-        <w:rPr>
-          <w:rFonts w:eastAsia="Times New Roman"/>
-        </w:rPr>
-      </w:pPr>
-      <w:r>
-        <w:rPr>
-          <w:rFonts w:eastAsia="Times New Roman"/>
-        </w:rPr>
-        <w:t xml:space="preserve">Równie ważne co skalowalność horyzontalna, jest podejście do zarządzania danymi. Bazy relacyjne </w:t>
-      </w:r>
-      <w:r>
-        <w:t>opierają</w:t>
-      </w:r>
-      <w:r>
-        <w:rPr>
-          <w:rFonts w:eastAsia="Times New Roman"/>
-        </w:rPr>
-        <w:t xml:space="preserve"> się na schemacie. Aby dodać rekord do takiej bazy musi on być zgodny z tym schematem, narzucona jest z góry np. szerokość kolumn czy typ danych. Zmiana schematu w istniejącej bazie jest trudna, w szczególności gdy baza jest podzielona i znajduje się na wielu serwerach. Bazy </w:t>
-      </w:r>
-      <w:proofErr w:type="spellStart"/>
-      <w:r>
-        <w:rPr>
-          <w:rFonts w:eastAsia="Times New Roman"/>
-        </w:rPr>
-        <w:t>NoSQL</w:t>
-      </w:r>
-      <w:proofErr w:type="spellEnd"/>
-      <w:r>
-        <w:rPr>
-          <w:rFonts w:eastAsia="Times New Roman"/>
-        </w:rPr>
-        <w:t xml:space="preserve"> nie wymagają żadnego schematu, ani przy dodawaniu rekordów, ani przy dalszym zarządzaniu danymi, co daje im istotną przewagę w pewnych zastosowaniach.</w:t>
-      </w:r>
-    </w:p>
-    <w:p>
-      <w:pPr>
-        <w:pStyle w:val="2PODROZDZIA"/>
-      </w:pPr>
-      <w:r>
-        <w:t xml:space="preserve"> </w:t>
-      </w:r>
-      <w:bookmarkStart w:id="6" w:name="_Toc353142227"/>
-      <w:r>
-        <w:t>Model relacyjny</w:t>
       </w:r>
       <w:bookmarkEnd w:id="6"/>
     </w:p>
@@ -1913,10 +2131,41 @@
         </w:rPr>
       </w:pPr>
       <w:r>
-        <w:rPr>
-          <w:rFonts w:eastAsia="Times New Roman"/>
-        </w:rPr>
-        <w:t>Każdy rekord w bazie relacyjnej musi być zgodny ze schematem – musi mieć stałą liczbę kolumn, każda o określonym znaczeniu i typie danych. Każdy rekord jest taki sam. Jeśli chce się umieścić w bazie rekord innego typu, należy zmienić schemat. Dodatkowo, model relacyjny podlega normalizacji, co oznacza, że duże tabele są dzielone na mniejsze będące ze sobą w relacji.</w:t>
+        <w:t>Stosowanie</w:t>
+      </w:r>
+      <w:r>
+        <w:rPr>
+          <w:rFonts w:eastAsia="Times New Roman"/>
+        </w:rPr>
+        <w:t xml:space="preserve"> baz </w:t>
+      </w:r>
+      <w:proofErr w:type="spellStart"/>
+      <w:r>
+        <w:rPr>
+          <w:rFonts w:eastAsia="Times New Roman"/>
+        </w:rPr>
+        <w:t>NoSQL</w:t>
+      </w:r>
+      <w:proofErr w:type="spellEnd"/>
+      <w:r>
+        <w:rPr>
+          <w:rFonts w:eastAsia="Times New Roman"/>
+        </w:rPr>
+        <w:t xml:space="preserve"> niesie ze sobą wiele korzyści, jednak deweloperzy przyzwyczajeni do baz relacyjnych będą zmuszeni do zmiany dotychczasowego podejścia. Przestawienie się na model zorientowany dokumentowo może z początku nastręczać problemów, gdyż wiąże się to z zerwaniem z praktykami, które dla </w:t>
+      </w:r>
+      <w:proofErr w:type="spellStart"/>
+      <w:r>
+        <w:rPr>
+          <w:rFonts w:eastAsia="Times New Roman"/>
+        </w:rPr>
+        <w:t>bazodanowców</w:t>
+      </w:r>
+      <w:proofErr w:type="spellEnd"/>
+      <w:r>
+        <w:rPr>
+          <w:rFonts w:eastAsia="Times New Roman"/>
+        </w:rPr>
+        <w:t xml:space="preserve"> są naturalne i weszły w nawyk. Główną motywacją do podjęcia takiego trudu jest potrzeba elastyczności w skalowaniu systemu i w modelu danych. </w:t>
       </w:r>
     </w:p>
     <w:p>
@@ -1930,16 +2179,100 @@
         <w:rPr>
           <w:rFonts w:eastAsia="Times New Roman"/>
         </w:rPr>
-        <w:t xml:space="preserve">Efekt normalizacji jest taki, że kawałki rekordów są porozrzucane pomiędzy tabelami, a rekordy z jednej tabeli mogą być wspólne dla wielu rekordów z innej tabeli. Zaletą tego jest oczywiście brak duplikacji danych. Wadą natomiast, jest blokowanie wielu tabel przy zmianie rekordu w jednej tabeli. </w:t>
-      </w:r>
-      <w:r>
-        <w:t>Przetwarzanie</w:t>
-      </w:r>
-      <w:r>
-        <w:rPr>
-          <w:rFonts w:eastAsia="Times New Roman"/>
-        </w:rPr>
-        <w:t xml:space="preserve"> transakcji z wykorzystaniem paradygmatu zawartego w ACID w bazach relacyjnych jest więc skomplikowane i jest przyczyną ograniczonej wydajności  rozproszonych baz tego typu.</w:t>
+        <w:t>Technologia baz relacyjnych to technologia skalująca się w górę (</w:t>
+      </w:r>
+      <w:proofErr w:type="spellStart"/>
+      <w:r>
+        <w:rPr>
+          <w:rFonts w:eastAsia="Times New Roman"/>
+          <w:i/>
+        </w:rPr>
+        <w:t>scale</w:t>
+      </w:r>
+      <w:proofErr w:type="spellEnd"/>
+      <w:r>
+        <w:rPr>
+          <w:rFonts w:eastAsia="Times New Roman"/>
+          <w:i/>
+        </w:rPr>
+        <w:t xml:space="preserve"> </w:t>
+      </w:r>
+      <w:proofErr w:type="spellStart"/>
+      <w:r>
+        <w:rPr>
+          <w:rFonts w:eastAsia="Times New Roman"/>
+          <w:i/>
+        </w:rPr>
+        <w:t>up</w:t>
+      </w:r>
+      <w:proofErr w:type="spellEnd"/>
+      <w:r>
+        <w:rPr>
+          <w:rFonts w:eastAsia="Times New Roman"/>
+        </w:rPr>
+        <w:t xml:space="preserve">) – jeśli zachodzi potrzeba </w:t>
+      </w:r>
+      <w:r>
+        <w:t>zwiększenia</w:t>
+      </w:r>
+      <w:r>
+        <w:rPr>
+          <w:rFonts w:eastAsia="Times New Roman"/>
+        </w:rPr>
+        <w:t xml:space="preserve"> przepustowości lub pojemności, należy kupić większy serwer. Dzisiaj preferuje się skalowalność horyzontalną (</w:t>
+      </w:r>
+      <w:proofErr w:type="spellStart"/>
+      <w:r>
+        <w:rPr>
+          <w:rFonts w:eastAsia="Times New Roman"/>
+          <w:i/>
+        </w:rPr>
+        <w:t>scale</w:t>
+      </w:r>
+      <w:proofErr w:type="spellEnd"/>
+      <w:r>
+        <w:rPr>
+          <w:rFonts w:eastAsia="Times New Roman"/>
+          <w:i/>
+        </w:rPr>
+        <w:t xml:space="preserve"> out</w:t>
+      </w:r>
+      <w:r>
+        <w:rPr>
+          <w:rFonts w:eastAsia="Times New Roman"/>
+        </w:rPr>
+        <w:t>) – zamiast większego serwera, kupuje się więcej serwerów. Zmniejsza to koszty, gdyż umożliwia użycie sprzętu łatwo dostępnego (</w:t>
+      </w:r>
+      <w:proofErr w:type="spellStart"/>
+      <w:r>
+        <w:rPr>
+          <w:rFonts w:eastAsia="Times New Roman"/>
+          <w:i/>
+        </w:rPr>
+        <w:t>commodity</w:t>
+      </w:r>
+      <w:proofErr w:type="spellEnd"/>
+      <w:r>
+        <w:rPr>
+          <w:rFonts w:eastAsia="Times New Roman"/>
+          <w:i/>
+        </w:rPr>
+        <w:t xml:space="preserve"> </w:t>
+      </w:r>
+      <w:proofErr w:type="spellStart"/>
+      <w:r>
+        <w:rPr>
+          <w:rFonts w:eastAsia="Times New Roman"/>
+          <w:i/>
+        </w:rPr>
+        <w:t>servers</w:t>
+      </w:r>
+      <w:proofErr w:type="spellEnd"/>
+      <w:r>
+        <w:rPr>
+          <w:rFonts w:eastAsia="Times New Roman"/>
+        </w:rPr>
+        <w:t>) oraz korzystanie z usług serwerowych oferowanych w różnych innych formach. Skalowanie horyzontalne, które jest standardem na poziomie logiki biznesowej, wchodzi dopiero w dziedzinę baz danych.</w:t>
       </w:r>
     </w:p>
     <w:p>
@@ -1953,16 +2286,30 @@
         <w:rPr>
           <w:rFonts w:eastAsia="Times New Roman"/>
         </w:rPr>
-        <w:t xml:space="preserve">Teraz, gdy cena przestrzeni dyskowej jest niewielka, coraz rzadziej pojawia się realna potrzeba ograniczenia </w:t>
-      </w:r>
-      <w:r>
-        <w:t>wielkości</w:t>
-      </w:r>
-      <w:r>
-        <w:rPr>
-          <w:rFonts w:eastAsia="Times New Roman"/>
-        </w:rPr>
-        <w:t xml:space="preserve"> bazy. Zużycie większej ilości przestrzeni w zamian za lepszą wydajność i możliwość rozłożenia obciążenia pomiędzy maszyny jest lepszym rozwiązaniem przy tworzeniu wielu współczesnych aplikacji.</w:t>
+        <w:t xml:space="preserve">Równie ważne co skalowalność horyzontalna, jest podejście do zarządzania danymi. Bazy relacyjne </w:t>
+      </w:r>
+      <w:r>
+        <w:t>opierają</w:t>
+      </w:r>
+      <w:r>
+        <w:rPr>
+          <w:rFonts w:eastAsia="Times New Roman"/>
+        </w:rPr>
+        <w:t xml:space="preserve"> się na schemacie. Aby dodać rekord do takiej bazy musi on być zgodny z tym schematem, narzucona jest z góry np. szerokość kolumn czy typ danych. Zmiana schematu w istniejącej bazie jest trudna, w szczególności gdy baza jest podzielona i znajduje się na wielu serwerach. Bazy </w:t>
+      </w:r>
+      <w:proofErr w:type="spellStart"/>
+      <w:r>
+        <w:rPr>
+          <w:rFonts w:eastAsia="Times New Roman"/>
+        </w:rPr>
+        <w:t>NoSQL</w:t>
+      </w:r>
+      <w:proofErr w:type="spellEnd"/>
+      <w:r>
+        <w:rPr>
+          <w:rFonts w:eastAsia="Times New Roman"/>
+        </w:rPr>
+        <w:t xml:space="preserve"> nie wymagają żadnego schematu, ani przy dodawaniu rekordów, ani przy dalszym zarządzaniu danymi, co daje im istotną przewagę w pewnych zastosowaniach.</w:t>
       </w:r>
     </w:p>
     <w:p>
@@ -1972,9 +2319,9 @@
       <w:r>
         <w:t xml:space="preserve"> </w:t>
       </w:r>
-      <w:bookmarkStart w:id="7" w:name="_Toc353142228"/>
-      <w:r>
-        <w:t>Model zorientowany na dokumenty</w:t>
+      <w:bookmarkStart w:id="7" w:name="_Toc353142227"/>
+      <w:r>
+        <w:t>Model relacyjny</w:t>
       </w:r>
       <w:bookmarkEnd w:id="7"/>
     </w:p>
@@ -1989,44 +2336,7 @@
         <w:rPr>
           <w:rFonts w:eastAsia="Times New Roman"/>
         </w:rPr>
-        <w:t xml:space="preserve">Dokument w </w:t>
-      </w:r>
-      <w:r>
-        <w:t>bazach</w:t>
-      </w:r>
-      <w:r>
-        <w:rPr>
-          <w:rFonts w:eastAsia="Times New Roman"/>
-        </w:rPr>
-        <w:t xml:space="preserve"> </w:t>
-      </w:r>
-      <w:proofErr w:type="spellStart"/>
-      <w:r>
-        <w:rPr>
-          <w:rFonts w:eastAsia="Times New Roman"/>
-        </w:rPr>
-        <w:t>NoSQL</w:t>
-      </w:r>
-      <w:proofErr w:type="spellEnd"/>
-      <w:r>
-        <w:rPr>
-          <w:rFonts w:eastAsia="Times New Roman"/>
-        </w:rPr>
-        <w:t xml:space="preserve"> oznacza rekord, który sam dostarcza informacji o sobie – o tym jakie pola się w nim znajdują i jakie są ich wartości. Przeważnie są to dokumenty w formacie XML, HTML lub JSON. Dane w tych dokumentach są </w:t>
-      </w:r>
-      <w:proofErr w:type="spellStart"/>
-      <w:r>
-        <w:rPr>
-          <w:rFonts w:eastAsia="Times New Roman"/>
-        </w:rPr>
-        <w:t>zdenormalizowane</w:t>
-      </w:r>
-      <w:proofErr w:type="spellEnd"/>
-      <w:r>
-        <w:rPr>
-          <w:rFonts w:eastAsia="Times New Roman"/>
-        </w:rPr>
-        <w:t>. Dokument zawiera więc wszystkie właściwe dla niego informacje, nie odwołuje się do innych dokumentów. Nie ma problemów z zachowaniem spójności danych w obrębie pojedynczego rekordu, a więc także zachowanie poprawności transakcji jest o wiele prostsze. Wydajność zarówno modyfikacji, jak i odczytu rekordów jest w tym przypadku dużo wyższa niż w bazach relacyjnych.</w:t>
+        <w:t>Każdy rekord w bazie relacyjnej musi być zgodny ze schematem – musi mieć stałą liczbę kolumn, każda o określonym znaczeniu i typie danych. Każdy rekord jest taki sam. Jeśli chce się umieścić w bazie rekord innego typu, należy zmienić schemat. Dodatkowo, model relacyjny podlega normalizacji, co oznacza, że duże tabele są dzielone na mniejsze będące ze sobą w relacji.</w:t>
       </w:r>
     </w:p>
     <w:p>
@@ -2040,30 +2350,16 @@
         <w:rPr>
           <w:rFonts w:eastAsia="Times New Roman"/>
         </w:rPr>
-        <w:t xml:space="preserve">Dokumenty w bazie </w:t>
-      </w:r>
-      <w:proofErr w:type="spellStart"/>
-      <w:r>
-        <w:rPr>
-          <w:rFonts w:eastAsia="Times New Roman"/>
-        </w:rPr>
-        <w:t>NoSQL</w:t>
-      </w:r>
-      <w:proofErr w:type="spellEnd"/>
-      <w:r>
-        <w:rPr>
-          <w:rFonts w:eastAsia="Times New Roman"/>
-        </w:rPr>
-        <w:t xml:space="preserve"> posiadają identyfikatory, które stanowią odpowiednik klucza głównego w bazie relacyjnej. Zazwyczaj identyfikator występuje w bazie tylko raz. Dane mogą być sortowane po </w:t>
-      </w:r>
-      <w:r>
-        <w:t>identyfikatorze</w:t>
-      </w:r>
-      <w:r>
-        <w:rPr>
-          <w:rFonts w:eastAsia="Times New Roman"/>
-        </w:rPr>
-        <w:t xml:space="preserve"> w taki sposób, aby dokumenty z podobnymi identyfikatorami były bliżej siebie. W ten sposób dane, dla których jest największe prawdopodobieństwo zażądania, będą dostępne w najkrótszym czasie.</w:t>
+        <w:t xml:space="preserve">Efekt normalizacji jest taki, że kawałki rekordów są porozrzucane pomiędzy tabelami, a rekordy z jednej tabeli mogą być wspólne dla wielu rekordów z innej tabeli. Zaletą tego jest oczywiście brak duplikacji danych. Wadą natomiast, jest blokowanie wielu tabel przy zmianie rekordu w jednej tabeli. </w:t>
+      </w:r>
+      <w:r>
+        <w:t>Przetwarzanie</w:t>
+      </w:r>
+      <w:r>
+        <w:rPr>
+          <w:rFonts w:eastAsia="Times New Roman"/>
+        </w:rPr>
+        <w:t xml:space="preserve"> transakcji z wykorzystaniem paradygmatu zawartego w ACID w bazach relacyjnych jest więc skomplikowane i jest przyczyną ograniczonej wydajności  rozproszonych baz tego typu.</w:t>
       </w:r>
     </w:p>
     <w:p>
@@ -2077,6 +2373,131 @@
         <w:rPr>
           <w:rFonts w:eastAsia="Times New Roman"/>
         </w:rPr>
+        <w:lastRenderedPageBreak/>
+        <w:t xml:space="preserve">Teraz, gdy cena przestrzeni dyskowej jest niewielka, coraz rzadziej pojawia się realna potrzeba ograniczenia </w:t>
+      </w:r>
+      <w:r>
+        <w:t>wielkości</w:t>
+      </w:r>
+      <w:r>
+        <w:rPr>
+          <w:rFonts w:eastAsia="Times New Roman"/>
+        </w:rPr>
+        <w:t xml:space="preserve"> bazy. Zużycie większej ilości przestrzeni w zamian za lepszą wydajność i możliwość rozłożenia obciążenia pomiędzy maszyny jest lepszym rozwiązaniem przy tworzeniu wielu współczesnych aplikacji.</w:t>
+      </w:r>
+    </w:p>
+    <w:p>
+      <w:pPr>
+        <w:pStyle w:val="2PODROZDZIA"/>
+      </w:pPr>
+      <w:r>
+        <w:t xml:space="preserve"> </w:t>
+      </w:r>
+      <w:bookmarkStart w:id="8" w:name="_Toc353142228"/>
+      <w:r>
+        <w:t>Model zorientowany na dokumenty</w:t>
+      </w:r>
+      <w:bookmarkEnd w:id="8"/>
+    </w:p>
+    <w:p>
+      <w:pPr>
+        <w:jc w:val="both"/>
+        <w:rPr>
+          <w:rFonts w:eastAsia="Times New Roman"/>
+        </w:rPr>
+      </w:pPr>
+      <w:r>
+        <w:rPr>
+          <w:rFonts w:eastAsia="Times New Roman"/>
+        </w:rPr>
+        <w:t xml:space="preserve">Dokument w </w:t>
+      </w:r>
+      <w:r>
+        <w:t>bazach</w:t>
+      </w:r>
+      <w:r>
+        <w:rPr>
+          <w:rFonts w:eastAsia="Times New Roman"/>
+        </w:rPr>
+        <w:t xml:space="preserve"> </w:t>
+      </w:r>
+      <w:proofErr w:type="spellStart"/>
+      <w:r>
+        <w:rPr>
+          <w:rFonts w:eastAsia="Times New Roman"/>
+        </w:rPr>
+        <w:t>NoSQL</w:t>
+      </w:r>
+      <w:proofErr w:type="spellEnd"/>
+      <w:r>
+        <w:rPr>
+          <w:rFonts w:eastAsia="Times New Roman"/>
+        </w:rPr>
+        <w:t xml:space="preserve"> oznacza rekord, który sam dostarcza informacji o sobie – o tym jakie pola się w nim znajdują i jakie są ich wartości. Przeważnie są to dokumenty w formacie XML, HTML lub JSON. Dane w tych dokumentach są </w:t>
+      </w:r>
+      <w:proofErr w:type="spellStart"/>
+      <w:r>
+        <w:rPr>
+          <w:rFonts w:eastAsia="Times New Roman"/>
+        </w:rPr>
+        <w:t>zdenormalizowane</w:t>
+      </w:r>
+      <w:proofErr w:type="spellEnd"/>
+      <w:r>
+        <w:rPr>
+          <w:rFonts w:eastAsia="Times New Roman"/>
+        </w:rPr>
+        <w:t>. Dokument zawiera więc wszystkie właściwe dla niego informacje, nie odwołuje się do innych dokumentów. Nie ma problemów z zachowaniem spójności danych w obrębie pojedynczego rekordu, a więc także zachowanie poprawności transakcji jest o wiele prostsze. Wydajność zarówno modyfikacji, jak i odczytu rekordów jest w tym przypadku dużo wyższa niż w bazach relacyjnych.</w:t>
+      </w:r>
+    </w:p>
+    <w:p>
+      <w:pPr>
+        <w:jc w:val="both"/>
+        <w:rPr>
+          <w:rFonts w:eastAsia="Times New Roman"/>
+        </w:rPr>
+      </w:pPr>
+      <w:r>
+        <w:rPr>
+          <w:rFonts w:eastAsia="Times New Roman"/>
+        </w:rPr>
+        <w:t xml:space="preserve">Dokumenty w bazie </w:t>
+      </w:r>
+      <w:proofErr w:type="spellStart"/>
+      <w:r>
+        <w:rPr>
+          <w:rFonts w:eastAsia="Times New Roman"/>
+        </w:rPr>
+        <w:t>NoSQL</w:t>
+      </w:r>
+      <w:proofErr w:type="spellEnd"/>
+      <w:r>
+        <w:rPr>
+          <w:rFonts w:eastAsia="Times New Roman"/>
+        </w:rPr>
+        <w:t xml:space="preserve"> posiadają identyfikatory, które stanowią odpowiednik klucza głównego w bazie relacyjnej. Zazwyczaj identyfikator występuje w bazie tylko raz. Dane mogą być sortowane po </w:t>
+      </w:r>
+      <w:r>
+        <w:t>identyfikatorze</w:t>
+      </w:r>
+      <w:r>
+        <w:rPr>
+          <w:rFonts w:eastAsia="Times New Roman"/>
+        </w:rPr>
+        <w:t xml:space="preserve"> w taki sposób, aby dokumenty z podobnymi identyfikatorami były bliżej siebie. W ten sposób dane, dla których jest największe prawdopodobieństwo zażądania, będą dostępne w najkrótszym czasie.</w:t>
+      </w:r>
+    </w:p>
+    <w:p>
+      <w:pPr>
+        <w:jc w:val="both"/>
+        <w:rPr>
+          <w:rFonts w:eastAsia="Times New Roman"/>
+        </w:rPr>
+      </w:pPr>
+      <w:r>
+        <w:rPr>
+          <w:rFonts w:eastAsia="Times New Roman"/>
+        </w:rPr>
         <w:t xml:space="preserve">Przykładem wykorzystania takiego podejścia, może być tworzenie oddzielnych dokumentów na komentarze pod </w:t>
       </w:r>
       <w:r>
@@ -2086,14 +2507,7 @@
         <w:rPr>
           <w:rFonts w:eastAsia="Times New Roman"/>
         </w:rPr>
-        <w:t xml:space="preserve">. Komentarze nie powinny być umieszczone w tym samym dokumencie co artykuł, ponieważ jednoczesna edycja przez wielu komentatorów, byłaby utrudniona – blokowali by siebie nawzajem. W zamian, należy dla każdego komentarza utworzyć nowy dokument o </w:t>
-      </w:r>
-      <w:r>
-        <w:rPr>
-          <w:rFonts w:eastAsia="Times New Roman"/>
-        </w:rPr>
-        <w:lastRenderedPageBreak/>
-        <w:t xml:space="preserve">identyfikatorze bliskim ID artykułu. Przykład ten pokazuje przeciwieństwo baz relacyjnych i </w:t>
+        <w:t xml:space="preserve">. Komentarze nie powinny być umieszczone w tym samym dokumencie co artykuł, ponieważ jednoczesna edycja przez wielu komentatorów, byłaby utrudniona – blokowali by siebie nawzajem. W zamian, należy dla każdego komentarza utworzyć nowy dokument o identyfikatorze bliskim ID artykułu. Przykład ten pokazuje przeciwieństwo baz relacyjnych i </w:t>
       </w:r>
       <w:proofErr w:type="spellStart"/>
       <w:r>
@@ -2109,8 +2523,6 @@
         </w:rPr>
         <w:t xml:space="preserve"> – w pierwszych wszystko podlega normalizacji, a w drugich odwrotnie.</w:t>
       </w:r>
-      <w:bookmarkStart w:id="8" w:name="_GoBack"/>
-      <w:bookmarkEnd w:id="8"/>
     </w:p>
     <w:p>
       <w:pPr>
@@ -2253,6 +2665,7 @@
         <w:jc w:val="both"/>
       </w:pPr>
       <w:r>
+        <w:lastRenderedPageBreak/>
         <w:t xml:space="preserve"> Partycjonowanie danych służy podziałowi danych pomiędzy maszyny, tak by podzielić obciążenie na węzłach w możliwie uczciwy sposób, tj. w zależności od mocy przerobowej każdego węzła.</w:t>
       </w:r>
     </w:p>
@@ -2372,7 +2785,6 @@
         <w:jc w:val="both"/>
       </w:pPr>
       <w:r>
-        <w:lastRenderedPageBreak/>
         <w:t xml:space="preserve">Bazy </w:t>
       </w:r>
       <w:proofErr w:type="spellStart"/>
@@ -2397,7 +2809,7 @@
     </w:p>
     <w:p/>
     <w:sectPr>
-      <w:footerReference w:type="default" r:id="rId10"/>
+      <w:footerReference w:type="default" r:id="rId15"/>
       <w:pgSz w:w="11906" w:h="16838"/>
       <w:pgMar w:top="1417" w:right="1417" w:bottom="1417" w:left="1417" w:header="708" w:footer="708" w:gutter="0"/>
       <w:cols w:space="708"/>
@@ -2462,7 +2874,7 @@
           <w:rPr>
             <w:noProof/>
           </w:rPr>
-          <w:t>1</w:t>
+          <w:t>4</w:t>
         </w:r>
         <w:r>
           <w:rPr>
@@ -5382,7 +5794,7 @@
     <w:lsdException w:name="Title" w:semiHidden="0" w:uiPriority="10" w:unhideWhenUsed="0"/>
     <w:lsdException w:name="Default Paragraph Font" w:uiPriority="1"/>
     <w:lsdException w:name="Subtitle" w:semiHidden="0" w:uiPriority="11" w:unhideWhenUsed="0"/>
-    <w:lsdException w:name="Strong" w:semiHidden="0" w:uiPriority="22" w:unhideWhenUsed="0"/>
+    <w:lsdException w:name="Strong" w:semiHidden="0" w:uiPriority="22" w:unhideWhenUsed="0" w:qFormat="1"/>
     <w:lsdException w:name="Emphasis" w:semiHidden="0" w:uiPriority="20" w:unhideWhenUsed="0"/>
     <w:lsdException w:name="Table Grid" w:semiHidden="0" w:uiPriority="59" w:unhideWhenUsed="0"/>
     <w:lsdException w:name="Placeholder Text" w:unhideWhenUsed="0"/>
@@ -5591,7 +6003,6 @@
   <w:style w:type="character" w:default="1" w:styleId="Domylnaczcionkaakapitu">
     <w:name w:val="Default Paragraph Font"/>
     <w:uiPriority w:val="1"/>
-    <w:semiHidden/>
     <w:unhideWhenUsed/>
   </w:style>
   <w:style w:type="table" w:default="1" w:styleId="Standardowy">
@@ -5683,6 +6094,7 @@
     <w:name w:val="Strong"/>
     <w:basedOn w:val="Domylnaczcionkaakapitu"/>
     <w:uiPriority w:val="22"/>
+    <w:qFormat/>
     <w:rsid w:val="00C00B75"/>
     <w:rPr>
       <w:b/>
@@ -6176,6 +6588,11 @@
       <w:vertAlign w:val="superscript"/>
     </w:rPr>
   </w:style>
+  <w:style w:type="character" w:customStyle="1" w:styleId="apple-converted-space">
+    <w:name w:val="apple-converted-space"/>
+    <w:basedOn w:val="Domylnaczcionkaakapitu"/>
+    <w:rsid w:val="00A57A3F"/>
+  </w:style>
 </w:styles>
 </file>
 
@@ -6220,7 +6637,7 @@
     <w:lsdException w:name="Title" w:semiHidden="0" w:uiPriority="10" w:unhideWhenUsed="0"/>
     <w:lsdException w:name="Default Paragraph Font" w:uiPriority="1"/>
     <w:lsdException w:name="Subtitle" w:semiHidden="0" w:uiPriority="11" w:unhideWhenUsed="0"/>
-    <w:lsdException w:name="Strong" w:semiHidden="0" w:uiPriority="22" w:unhideWhenUsed="0"/>
+    <w:lsdException w:name="Strong" w:semiHidden="0" w:uiPriority="22" w:unhideWhenUsed="0" w:qFormat="1"/>
     <w:lsdException w:name="Emphasis" w:semiHidden="0" w:uiPriority="20" w:unhideWhenUsed="0"/>
     <w:lsdException w:name="Table Grid" w:semiHidden="0" w:uiPriority="59" w:unhideWhenUsed="0"/>
     <w:lsdException w:name="Placeholder Text" w:unhideWhenUsed="0"/>
@@ -6429,7 +6846,6 @@
   <w:style w:type="character" w:default="1" w:styleId="Domylnaczcionkaakapitu">
     <w:name w:val="Default Paragraph Font"/>
     <w:uiPriority w:val="1"/>
-    <w:semiHidden/>
     <w:unhideWhenUsed/>
   </w:style>
   <w:style w:type="table" w:default="1" w:styleId="Standardowy">
@@ -6521,6 +6937,7 @@
     <w:name w:val="Strong"/>
     <w:basedOn w:val="Domylnaczcionkaakapitu"/>
     <w:uiPriority w:val="22"/>
+    <w:qFormat/>
     <w:rsid w:val="00C00B75"/>
     <w:rPr>
       <w:b/>
@@ -7013,6 +7430,11 @@
     <w:rPr>
       <w:vertAlign w:val="superscript"/>
     </w:rPr>
+  </w:style>
+  <w:style w:type="character" w:customStyle="1" w:styleId="apple-converted-space">
+    <w:name w:val="apple-converted-space"/>
+    <w:basedOn w:val="Domylnaczcionkaakapitu"/>
+    <w:rsid w:val="00A57A3F"/>
   </w:style>
 </w:styles>
 </file>
@@ -7305,7 +7727,7 @@
 </file>
 
 <file path=customXml/itemProps1.xml><?xml version="1.0" encoding="utf-8"?>
-<ds:datastoreItem xmlns:ds="http://schemas.openxmlformats.org/officeDocument/2006/customXml" ds:itemID="{089ACC13-B69B-4E93-8BE5-ADC880B2E965}">
+<ds:datastoreItem xmlns:ds="http://schemas.openxmlformats.org/officeDocument/2006/customXml" ds:itemID="{2E0342B0-1F8E-4EFC-93D7-19D21A9E0133}">
   <ds:schemaRefs>
     <ds:schemaRef ds:uri="http://schemas.openxmlformats.org/officeDocument/2006/bibliography"/>
   </ds:schemaRefs>

</xml_diff>